<commit_message>
update post API for order
</commit_message>
<xml_diff>
--- a/file/invoice-converted.docx
+++ b/file/invoice-converted.docx
@@ -97,7 +97,15 @@
         <w:t>Invoice #</w:t>
       </w:r>
       <w:r>
-        <w:t xml:space="preserve"> [invoiceno]</w:t>
+        <w:t xml:space="preserve"> [</w:t>
+      </w:r>
+      <w:proofErr w:type="spellStart"/>
+      <w:r>
+        <w:t>invoiceno</w:t>
+      </w:r>
+      <w:proofErr w:type="spellEnd"/>
+      <w:r>
+        <w:t>]</w:t>
       </w:r>
     </w:p>
     <w:p>
@@ -107,10 +115,18 @@
         <w:ind w:left="117"/>
       </w:pPr>
       <w:r>
-        <w:t>Date Issued:</w:t>
-      </w:r>
-      <w:r>
-        <w:t>[date]</w:t>
+        <w:t xml:space="preserve">Date </w:t>
+      </w:r>
+      <w:proofErr w:type="gramStart"/>
+      <w:r>
+        <w:t>Issued:</w:t>
+      </w:r>
+      <w:r>
+        <w:t>[</w:t>
+      </w:r>
+      <w:proofErr w:type="gramEnd"/>
+      <w:r>
+        <w:t>date]</w:t>
       </w:r>
     </w:p>
     <w:p>
@@ -255,6 +271,7 @@
         </w:rPr>
         <w:t xml:space="preserve"> </w:t>
       </w:r>
+      <w:proofErr w:type="gramStart"/>
       <w:r>
         <w:rPr>
           <w:b/>
@@ -262,7 +279,17 @@
           <w:sz w:val="36"/>
           <w:u w:val="single"/>
         </w:rPr>
-        <w:t>To:</w:t>
+        <w:t>To</w:t>
+      </w:r>
+      <w:proofErr w:type="gramEnd"/>
+      <w:r>
+        <w:rPr>
+          <w:b/>
+          <w:spacing w:val="-14"/>
+          <w:sz w:val="36"/>
+          <w:u w:val="single"/>
+        </w:rPr>
+        <w:t>:</w:t>
       </w:r>
     </w:p>
     <w:p>
@@ -298,7 +325,15 @@
         <w:ind w:left="117" w:right="10036"/>
       </w:pPr>
       <w:r>
-        <w:t>[postalcode]</w:t>
+        <w:t>[</w:t>
+      </w:r>
+      <w:proofErr w:type="spellStart"/>
+      <w:r>
+        <w:t>postalcode</w:t>
+      </w:r>
+      <w:proofErr w:type="spellEnd"/>
+      <w:r>
+        <w:t>]</w:t>
       </w:r>
     </w:p>
     <w:p>
@@ -532,6 +567,7 @@
     <w:p>
       <w:pPr>
         <w:pStyle w:val="BodyText"/>
+        <w:jc w:val="center"/>
         <w:rPr>
           <w:b w:val="0"/>
           <w:sz w:val="20"/>
@@ -577,7 +613,7 @@
     </w:p>
     <w:tbl>
       <w:tblPr>
-        <w:tblW w:w="0" w:type="auto"/>
+        <w:tblW w:w="11669" w:type="dxa"/>
         <w:tblInd w:w="132" w:type="dxa"/>
         <w:tblLayout w:type="fixed"/>
         <w:tblCellMar>
@@ -726,533 +762,6 @@
       </w:tr>
       <w:tr>
         <w:trPr>
-          <w:trHeight w:val="705"/>
-        </w:trPr>
-        <w:tc>
-          <w:tcPr>
-            <w:tcW w:w="847" w:type="dxa"/>
-            <w:tcBorders>
-              <w:top w:val="single" w:sz="12" w:space="0" w:color="DDE2E6"/>
-              <w:bottom w:val="single" w:sz="12" w:space="0" w:color="DDE2E6"/>
-            </w:tcBorders>
-          </w:tcPr>
-          <w:p>
-            <w:pPr>
-              <w:pStyle w:val="TableParagraph"/>
-              <w:spacing w:before="10"/>
-              <w:rPr>
-                <w:sz w:val="18"/>
-              </w:rPr>
-            </w:pPr>
-          </w:p>
-          <w:p>
-            <w:pPr>
-              <w:pStyle w:val="TableParagraph"/>
-              <w:ind w:left="180"/>
-              <w:rPr>
-                <w:b/>
-                <w:sz w:val="24"/>
-              </w:rPr>
-            </w:pPr>
-            <w:r>
-              <w:rPr>
-                <w:b/>
-                <w:w w:val="103"/>
-                <w:sz w:val="24"/>
-              </w:rPr>
-              <w:t>1</w:t>
-            </w:r>
-          </w:p>
-        </w:tc>
-        <w:tc>
-          <w:tcPr>
-            <w:tcW w:w="4663" w:type="dxa"/>
-            <w:tcBorders>
-              <w:top w:val="single" w:sz="12" w:space="0" w:color="DDE2E6"/>
-              <w:bottom w:val="single" w:sz="12" w:space="0" w:color="DDE2E6"/>
-            </w:tcBorders>
-          </w:tcPr>
-          <w:p>
-            <w:pPr>
-              <w:pStyle w:val="TableParagraph"/>
-              <w:spacing w:before="10"/>
-              <w:rPr>
-                <w:sz w:val="18"/>
-              </w:rPr>
-            </w:pPr>
-          </w:p>
-          <w:p>
-            <w:pPr>
-              <w:pStyle w:val="TableParagraph"/>
-              <w:ind w:left="525"/>
-              <w:rPr>
-                <w:b/>
-                <w:sz w:val="24"/>
-              </w:rPr>
-            </w:pPr>
-            <w:r>
-              <w:rPr>
-                <w:b/>
-                <w:sz w:val="24"/>
-              </w:rPr>
-              <w:t>Care your peoples</w:t>
-            </w:r>
-          </w:p>
-        </w:tc>
-        <w:tc>
-          <w:tcPr>
-            <w:tcW w:w="2904" w:type="dxa"/>
-            <w:tcBorders>
-              <w:top w:val="single" w:sz="12" w:space="0" w:color="DDE2E6"/>
-              <w:bottom w:val="single" w:sz="12" w:space="0" w:color="DDE2E6"/>
-            </w:tcBorders>
-          </w:tcPr>
-          <w:p>
-            <w:pPr>
-              <w:pStyle w:val="TableParagraph"/>
-              <w:spacing w:before="10"/>
-              <w:rPr>
-                <w:sz w:val="18"/>
-              </w:rPr>
-            </w:pPr>
-          </w:p>
-          <w:p>
-            <w:pPr>
-              <w:pStyle w:val="TableParagraph"/>
-              <w:ind w:left="2012"/>
-              <w:rPr>
-                <w:b/>
-                <w:sz w:val="24"/>
-              </w:rPr>
-            </w:pPr>
-            <w:r>
-              <w:rPr>
-                <w:b/>
-                <w:sz w:val="24"/>
-              </w:rPr>
-              <w:t>100</w:t>
-            </w:r>
-          </w:p>
-        </w:tc>
-        <w:tc>
-          <w:tcPr>
-            <w:tcW w:w="3015" w:type="dxa"/>
-            <w:tcBorders>
-              <w:top w:val="single" w:sz="18" w:space="0" w:color="DDE2E6"/>
-              <w:bottom w:val="single" w:sz="18" w:space="0" w:color="DDE2E6"/>
-            </w:tcBorders>
-          </w:tcPr>
-          <w:p>
-            <w:pPr>
-              <w:pStyle w:val="TableParagraph"/>
-              <w:spacing w:before="10"/>
-              <w:rPr>
-                <w:sz w:val="18"/>
-              </w:rPr>
-            </w:pPr>
-          </w:p>
-          <w:p>
-            <w:pPr>
-              <w:pStyle w:val="TableParagraph"/>
-              <w:ind w:left="341"/>
-              <w:jc w:val="center"/>
-              <w:rPr>
-                <w:b/>
-                <w:sz w:val="24"/>
-              </w:rPr>
-            </w:pPr>
-            <w:r>
-              <w:rPr>
-                <w:b/>
-                <w:w w:val="96"/>
-                <w:sz w:val="24"/>
-              </w:rPr>
-              <w:t>4</w:t>
-            </w:r>
-          </w:p>
-        </w:tc>
-        <w:tc>
-          <w:tcPr>
-            <w:tcW w:w="240" w:type="dxa"/>
-            <w:tcBorders>
-              <w:top w:val="single" w:sz="18" w:space="0" w:color="DDE2E6"/>
-              <w:bottom w:val="single" w:sz="18" w:space="0" w:color="DDE2E6"/>
-            </w:tcBorders>
-          </w:tcPr>
-          <w:p>
-            <w:pPr>
-              <w:pStyle w:val="TableParagraph"/>
-              <w:rPr>
-                <w:rFonts w:ascii="Times New Roman"/>
-                <w:sz w:val="24"/>
-              </w:rPr>
-            </w:pPr>
-          </w:p>
-        </w:tc>
-      </w:tr>
-      <w:tr>
-        <w:trPr>
-          <w:trHeight w:val="766"/>
-        </w:trPr>
-        <w:tc>
-          <w:tcPr>
-            <w:tcW w:w="847" w:type="dxa"/>
-            <w:tcBorders>
-              <w:top w:val="single" w:sz="12" w:space="0" w:color="DDE2E6"/>
-            </w:tcBorders>
-          </w:tcPr>
-          <w:p>
-            <w:pPr>
-              <w:pStyle w:val="TableParagraph"/>
-              <w:spacing w:before="10"/>
-              <w:rPr>
-                <w:sz w:val="18"/>
-              </w:rPr>
-            </w:pPr>
-          </w:p>
-          <w:p>
-            <w:pPr>
-              <w:pStyle w:val="TableParagraph"/>
-              <w:ind w:left="180"/>
-              <w:rPr>
-                <w:b/>
-                <w:sz w:val="24"/>
-              </w:rPr>
-            </w:pPr>
-            <w:r>
-              <w:rPr>
-                <w:b/>
-                <w:w w:val="103"/>
-                <w:sz w:val="24"/>
-              </w:rPr>
-              <w:t>2</w:t>
-            </w:r>
-          </w:p>
-        </w:tc>
-        <w:tc>
-          <w:tcPr>
-            <w:tcW w:w="4663" w:type="dxa"/>
-            <w:tcBorders>
-              <w:top w:val="single" w:sz="12" w:space="0" w:color="DDE2E6"/>
-            </w:tcBorders>
-          </w:tcPr>
-          <w:p>
-            <w:pPr>
-              <w:pStyle w:val="TableParagraph"/>
-              <w:spacing w:before="10"/>
-              <w:rPr>
-                <w:sz w:val="18"/>
-              </w:rPr>
-            </w:pPr>
-          </w:p>
-          <w:p>
-            <w:pPr>
-              <w:pStyle w:val="TableParagraph"/>
-              <w:ind w:left="525"/>
-              <w:rPr>
-                <w:b/>
-                <w:sz w:val="24"/>
-              </w:rPr>
-            </w:pPr>
-            <w:r>
-              <w:rPr>
-                <w:b/>
-                <w:sz w:val="24"/>
-              </w:rPr>
-              <w:t>Care your peoples</w:t>
-            </w:r>
-          </w:p>
-        </w:tc>
-        <w:tc>
-          <w:tcPr>
-            <w:tcW w:w="2904" w:type="dxa"/>
-            <w:tcBorders>
-              <w:top w:val="single" w:sz="12" w:space="0" w:color="DDE2E6"/>
-            </w:tcBorders>
-          </w:tcPr>
-          <w:p>
-            <w:pPr>
-              <w:pStyle w:val="TableParagraph"/>
-              <w:spacing w:before="10"/>
-              <w:rPr>
-                <w:sz w:val="18"/>
-              </w:rPr>
-            </w:pPr>
-          </w:p>
-          <w:p>
-            <w:pPr>
-              <w:pStyle w:val="TableParagraph"/>
-              <w:ind w:left="2012"/>
-              <w:rPr>
-                <w:b/>
-                <w:sz w:val="24"/>
-              </w:rPr>
-            </w:pPr>
-            <w:r>
-              <w:rPr>
-                <w:b/>
-                <w:sz w:val="24"/>
-              </w:rPr>
-              <w:t>70</w:t>
-            </w:r>
-          </w:p>
-        </w:tc>
-        <w:tc>
-          <w:tcPr>
-            <w:tcW w:w="3015" w:type="dxa"/>
-            <w:tcBorders>
-              <w:top w:val="single" w:sz="18" w:space="0" w:color="DDE2E6"/>
-            </w:tcBorders>
-          </w:tcPr>
-          <w:p>
-            <w:pPr>
-              <w:pStyle w:val="TableParagraph"/>
-              <w:spacing w:before="10"/>
-              <w:rPr>
-                <w:sz w:val="18"/>
-              </w:rPr>
-            </w:pPr>
-          </w:p>
-          <w:p>
-            <w:pPr>
-              <w:pStyle w:val="TableParagraph"/>
-              <w:ind w:left="341"/>
-              <w:jc w:val="center"/>
-              <w:rPr>
-                <w:b/>
-                <w:sz w:val="24"/>
-              </w:rPr>
-            </w:pPr>
-            <w:r>
-              <w:rPr>
-                <w:b/>
-                <w:w w:val="96"/>
-                <w:sz w:val="24"/>
-              </w:rPr>
-              <w:t>7</w:t>
-            </w:r>
-          </w:p>
-        </w:tc>
-        <w:tc>
-          <w:tcPr>
-            <w:tcW w:w="240" w:type="dxa"/>
-            <w:tcBorders>
-              <w:top w:val="single" w:sz="18" w:space="0" w:color="DDE2E6"/>
-            </w:tcBorders>
-          </w:tcPr>
-          <w:p>
-            <w:pPr>
-              <w:pStyle w:val="TableParagraph"/>
-              <w:rPr>
-                <w:rFonts w:ascii="Times New Roman"/>
-                <w:sz w:val="24"/>
-              </w:rPr>
-            </w:pPr>
-          </w:p>
-        </w:tc>
-      </w:tr>
-      <w:tr>
-        <w:trPr>
-          <w:trHeight w:val="1311"/>
-        </w:trPr>
-        <w:tc>
-          <w:tcPr>
-            <w:tcW w:w="847" w:type="dxa"/>
-          </w:tcPr>
-          <w:p>
-            <w:pPr>
-              <w:pStyle w:val="TableParagraph"/>
-              <w:rPr>
-                <w:rFonts w:ascii="Times New Roman"/>
-                <w:sz w:val="24"/>
-              </w:rPr>
-            </w:pPr>
-          </w:p>
-        </w:tc>
-        <w:tc>
-          <w:tcPr>
-            <w:tcW w:w="4663" w:type="dxa"/>
-          </w:tcPr>
-          <w:p>
-            <w:pPr>
-              <w:pStyle w:val="TableParagraph"/>
-              <w:rPr>
-                <w:rFonts w:ascii="Times New Roman"/>
-                <w:sz w:val="24"/>
-              </w:rPr>
-            </w:pPr>
-          </w:p>
-        </w:tc>
-        <w:tc>
-          <w:tcPr>
-            <w:tcW w:w="2904" w:type="dxa"/>
-          </w:tcPr>
-          <w:p>
-            <w:pPr>
-              <w:pStyle w:val="TableParagraph"/>
-              <w:rPr>
-                <w:rFonts w:ascii="Times New Roman"/>
-                <w:sz w:val="24"/>
-              </w:rPr>
-            </w:pPr>
-          </w:p>
-        </w:tc>
-        <w:tc>
-          <w:tcPr>
-            <w:tcW w:w="3015" w:type="dxa"/>
-          </w:tcPr>
-          <w:p>
-            <w:pPr>
-              <w:pStyle w:val="TableParagraph"/>
-              <w:spacing w:before="1"/>
-              <w:rPr>
-                <w:sz w:val="20"/>
-              </w:rPr>
-            </w:pPr>
-          </w:p>
-          <w:p>
-            <w:pPr>
-              <w:pStyle w:val="TableParagraph"/>
-              <w:tabs>
-                <w:tab w:val="left" w:pos="1703"/>
-              </w:tabs>
-              <w:ind w:left="233"/>
-              <w:rPr>
-                <w:b/>
-                <w:sz w:val="24"/>
-              </w:rPr>
-            </w:pPr>
-            <w:r>
-              <w:rPr>
-                <w:b/>
-                <w:spacing w:val="10"/>
-                <w:w w:val="95"/>
-                <w:sz w:val="24"/>
-              </w:rPr>
-              <w:t>Subtotal:</w:t>
-            </w:r>
-            <w:r>
-              <w:rPr>
-                <w:b/>
-                <w:spacing w:val="10"/>
-                <w:w w:val="95"/>
-                <w:sz w:val="24"/>
-              </w:rPr>
-              <w:tab/>
-            </w:r>
-            <w:r>
-              <w:rPr>
-                <w:b/>
-                <w:spacing w:val="13"/>
-                <w:sz w:val="24"/>
-              </w:rPr>
-              <w:t>[subtotal]</w:t>
-            </w:r>
-          </w:p>
-          <w:p>
-            <w:pPr>
-              <w:pStyle w:val="TableParagraph"/>
-              <w:tabs>
-                <w:tab w:val="left" w:pos="1748"/>
-              </w:tabs>
-              <w:spacing w:before="84"/>
-              <w:ind w:left="233"/>
-              <w:rPr>
-                <w:b/>
-                <w:sz w:val="24"/>
-              </w:rPr>
-            </w:pPr>
-            <w:r>
-              <w:rPr>
-                <w:b/>
-                <w:spacing w:val="11"/>
-                <w:w w:val="95"/>
-                <w:sz w:val="24"/>
-              </w:rPr>
-              <w:t>Discount:</w:t>
-            </w:r>
-            <w:r>
-              <w:rPr>
-                <w:b/>
-                <w:spacing w:val="11"/>
-                <w:w w:val="95"/>
-                <w:sz w:val="24"/>
-              </w:rPr>
-              <w:tab/>
-            </w:r>
-            <w:r>
-              <w:rPr>
-                <w:b/>
-                <w:sz w:val="24"/>
-              </w:rPr>
-              <w:t>[discount]</w:t>
-            </w:r>
-          </w:p>
-          <w:p>
-            <w:pPr>
-              <w:pStyle w:val="TableParagraph"/>
-              <w:tabs>
-                <w:tab w:val="left" w:pos="1073"/>
-              </w:tabs>
-              <w:spacing w:before="84"/>
-              <w:ind w:left="233"/>
-              <w:rPr>
-                <w:b/>
-                <w:sz w:val="24"/>
-              </w:rPr>
-            </w:pPr>
-            <w:r>
-              <w:rPr>
-                <w:b/>
-                <w:sz w:val="24"/>
-              </w:rPr>
-              <w:t>Tax:</w:t>
-            </w:r>
-            <w:r>
-              <w:rPr>
-                <w:b/>
-                <w:sz w:val="24"/>
-              </w:rPr>
-              <w:tab/>
-            </w:r>
-            <w:r>
-              <w:rPr>
-                <w:b/>
-                <w:spacing w:val="10"/>
-                <w:sz w:val="24"/>
-              </w:rPr>
-              <w:t>[tax]</w:t>
-            </w:r>
-            <w:r>
-              <w:rPr>
-                <w:b/>
-                <w:spacing w:val="10"/>
-                <w:sz w:val="24"/>
-              </w:rPr>
-              <w:t>%</w:t>
-            </w:r>
-          </w:p>
-        </w:tc>
-        <w:tc>
-          <w:tcPr>
-            <w:tcW w:w="240" w:type="dxa"/>
-            <w:tcBorders>
-              <w:bottom w:val="single" w:sz="6" w:space="0" w:color="808080"/>
-            </w:tcBorders>
-          </w:tcPr>
-          <w:p>
-            <w:pPr>
-              <w:pStyle w:val="TableParagraph"/>
-              <w:rPr>
-                <w:rFonts w:ascii="Times New Roman"/>
-                <w:sz w:val="24"/>
-              </w:rPr>
-            </w:pPr>
-          </w:p>
-        </w:tc>
-      </w:tr>
-      <w:tr>
-        <w:trPr>
           <w:trHeight w:val="323"/>
         </w:trPr>
         <w:tc>
@@ -1314,30 +823,6 @@
                 <w:sz w:val="24"/>
               </w:rPr>
             </w:pPr>
-            <w:r>
-              <w:rPr>
-                <w:b/>
-                <w:spacing w:val="4"/>
-                <w:sz w:val="24"/>
-              </w:rPr>
-              <w:t>Total:</w:t>
-            </w:r>
-            <w:r>
-              <w:rPr>
-                <w:b/>
-                <w:spacing w:val="4"/>
-                <w:sz w:val="24"/>
-              </w:rPr>
-              <w:tab/>
-            </w:r>
-            <w:r>
-              <w:rPr>
-                <w:b/>
-                <w:spacing w:val="13"/>
-                <w:sz w:val="24"/>
-              </w:rPr>
-              <w:t>[total]</w:t>
-            </w:r>
           </w:p>
         </w:tc>
         <w:tc>
@@ -1359,7 +844,462 @@
         </w:tc>
       </w:tr>
     </w:tbl>
-    <w:p/>
+    <w:p>
+      <w:pPr>
+        <w:rPr>
+          <w:sz w:val="28"/>
+          <w:szCs w:val="28"/>
+        </w:rPr>
+      </w:pPr>
+      <w:r>
+        <w:rPr>
+          <w:sz w:val="28"/>
+          <w:szCs w:val="28"/>
+        </w:rPr>
+        <w:t xml:space="preserve">   [product]</w:t>
+      </w:r>
+    </w:p>
+    <w:p>
+      <w:pPr>
+        <w:rPr>
+          <w:sz w:val="28"/>
+          <w:szCs w:val="28"/>
+        </w:rPr>
+      </w:pPr>
+    </w:p>
+    <w:p>
+      <w:pPr>
+        <w:rPr>
+          <w:sz w:val="28"/>
+          <w:szCs w:val="28"/>
+        </w:rPr>
+      </w:pPr>
+      <w:r>
+        <w:rPr>
+          <w:sz w:val="28"/>
+          <w:szCs w:val="28"/>
+        </w:rPr>
+        <w:tab/>
+      </w:r>
+      <w:r>
+        <w:rPr>
+          <w:sz w:val="28"/>
+          <w:szCs w:val="28"/>
+        </w:rPr>
+        <w:tab/>
+      </w:r>
+    </w:p>
+    <w:p>
+      <w:pPr>
+        <w:rPr>
+          <w:sz w:val="28"/>
+          <w:szCs w:val="28"/>
+        </w:rPr>
+      </w:pPr>
+      <w:r>
+        <w:rPr>
+          <w:sz w:val="28"/>
+          <w:szCs w:val="28"/>
+        </w:rPr>
+        <w:tab/>
+      </w:r>
+      <w:r>
+        <w:rPr>
+          <w:sz w:val="28"/>
+          <w:szCs w:val="28"/>
+        </w:rPr>
+        <w:tab/>
+      </w:r>
+      <w:r>
+        <w:rPr>
+          <w:sz w:val="28"/>
+          <w:szCs w:val="28"/>
+        </w:rPr>
+        <w:tab/>
+      </w:r>
+      <w:r>
+        <w:rPr>
+          <w:sz w:val="28"/>
+          <w:szCs w:val="28"/>
+        </w:rPr>
+        <w:tab/>
+      </w:r>
+      <w:r>
+        <w:rPr>
+          <w:sz w:val="28"/>
+          <w:szCs w:val="28"/>
+        </w:rPr>
+        <w:tab/>
+      </w:r>
+    </w:p>
+    <w:p>
+      <w:pPr>
+        <w:rPr>
+          <w:sz w:val="28"/>
+          <w:szCs w:val="28"/>
+        </w:rPr>
+      </w:pPr>
+      <w:r>
+        <w:rPr>
+          <w:sz w:val="28"/>
+          <w:szCs w:val="28"/>
+        </w:rPr>
+        <w:tab/>
+      </w:r>
+      <w:r>
+        <w:rPr>
+          <w:sz w:val="28"/>
+          <w:szCs w:val="28"/>
+        </w:rPr>
+        <w:tab/>
+      </w:r>
+      <w:r>
+        <w:rPr>
+          <w:sz w:val="28"/>
+          <w:szCs w:val="28"/>
+        </w:rPr>
+        <w:tab/>
+      </w:r>
+      <w:r>
+        <w:rPr>
+          <w:sz w:val="28"/>
+          <w:szCs w:val="28"/>
+        </w:rPr>
+        <w:tab/>
+      </w:r>
+      <w:r>
+        <w:rPr>
+          <w:sz w:val="28"/>
+          <w:szCs w:val="28"/>
+        </w:rPr>
+        <w:tab/>
+      </w:r>
+      <w:r>
+        <w:rPr>
+          <w:sz w:val="28"/>
+          <w:szCs w:val="28"/>
+        </w:rPr>
+        <w:tab/>
+      </w:r>
+      <w:r>
+        <w:rPr>
+          <w:sz w:val="28"/>
+          <w:szCs w:val="28"/>
+        </w:rPr>
+        <w:tab/>
+      </w:r>
+      <w:r>
+        <w:rPr>
+          <w:sz w:val="28"/>
+          <w:szCs w:val="28"/>
+        </w:rPr>
+        <w:tab/>
+      </w:r>
+    </w:p>
+    <w:p>
+      <w:pPr>
+        <w:rPr>
+          <w:sz w:val="28"/>
+          <w:szCs w:val="28"/>
+        </w:rPr>
+      </w:pPr>
+      <w:r>
+        <w:rPr>
+          <w:sz w:val="28"/>
+          <w:szCs w:val="28"/>
+        </w:rPr>
+        <w:tab/>
+      </w:r>
+      <w:r>
+        <w:rPr>
+          <w:sz w:val="28"/>
+          <w:szCs w:val="28"/>
+        </w:rPr>
+        <w:tab/>
+      </w:r>
+      <w:r>
+        <w:rPr>
+          <w:sz w:val="28"/>
+          <w:szCs w:val="28"/>
+        </w:rPr>
+        <w:tab/>
+      </w:r>
+      <w:r>
+        <w:rPr>
+          <w:sz w:val="28"/>
+          <w:szCs w:val="28"/>
+        </w:rPr>
+        <w:tab/>
+      </w:r>
+      <w:r>
+        <w:rPr>
+          <w:sz w:val="28"/>
+          <w:szCs w:val="28"/>
+        </w:rPr>
+        <w:tab/>
+      </w:r>
+      <w:r>
+        <w:rPr>
+          <w:sz w:val="28"/>
+          <w:szCs w:val="28"/>
+        </w:rPr>
+        <w:tab/>
+      </w:r>
+      <w:r>
+        <w:rPr>
+          <w:sz w:val="28"/>
+          <w:szCs w:val="28"/>
+        </w:rPr>
+        <w:tab/>
+      </w:r>
+      <w:r>
+        <w:rPr>
+          <w:sz w:val="28"/>
+          <w:szCs w:val="28"/>
+        </w:rPr>
+        <w:tab/>
+      </w:r>
+      <w:r>
+        <w:rPr>
+          <w:sz w:val="28"/>
+          <w:szCs w:val="28"/>
+        </w:rPr>
+        <w:tab/>
+      </w:r>
+      <w:r>
+        <w:rPr>
+          <w:sz w:val="28"/>
+          <w:szCs w:val="28"/>
+        </w:rPr>
+        <w:tab/>
+      </w:r>
+      <w:r>
+        <w:rPr>
+          <w:sz w:val="28"/>
+          <w:szCs w:val="28"/>
+        </w:rPr>
+        <w:tab/>
+      </w:r>
+    </w:p>
+    <w:tbl>
+      <w:tblPr>
+        <w:tblpPr w:leftFromText="180" w:rightFromText="180" w:vertAnchor="page" w:horzAnchor="page" w:tblpX="8086" w:tblpY="13216"/>
+        <w:tblW w:w="0" w:type="auto"/>
+        <w:tblLayout w:type="fixed"/>
+        <w:tblCellMar>
+          <w:left w:w="0" w:type="dxa"/>
+          <w:right w:w="0" w:type="dxa"/>
+        </w:tblCellMar>
+        <w:tblLook w:val="01E0" w:firstRow="1" w:lastRow="1" w:firstColumn="1" w:lastColumn="1" w:noHBand="0" w:noVBand="0"/>
+      </w:tblPr>
+      <w:tblGrid>
+        <w:gridCol w:w="3015"/>
+      </w:tblGrid>
+      <w:tr>
+        <w:trPr>
+          <w:trHeight w:val="1311"/>
+        </w:trPr>
+        <w:tc>
+          <w:tcPr>
+            <w:tcW w:w="3015" w:type="dxa"/>
+          </w:tcPr>
+          <w:p>
+            <w:pPr>
+              <w:pStyle w:val="TableParagraph"/>
+              <w:tabs>
+                <w:tab w:val="left" w:pos="1703"/>
+              </w:tabs>
+              <w:rPr>
+                <w:b/>
+                <w:sz w:val="24"/>
+              </w:rPr>
+            </w:pPr>
+            <w:r>
+              <w:rPr>
+                <w:b/>
+                <w:spacing w:val="10"/>
+                <w:w w:val="95"/>
+                <w:sz w:val="24"/>
+              </w:rPr>
+              <w:t>Subtotal:</w:t>
+            </w:r>
+            <w:r>
+              <w:rPr>
+                <w:b/>
+                <w:spacing w:val="10"/>
+                <w:w w:val="95"/>
+                <w:sz w:val="24"/>
+              </w:rPr>
+              <w:tab/>
+            </w:r>
+            <w:r>
+              <w:rPr>
+                <w:b/>
+                <w:spacing w:val="13"/>
+                <w:sz w:val="24"/>
+              </w:rPr>
+              <w:t>[subtotal]</w:t>
+            </w:r>
+          </w:p>
+          <w:p>
+            <w:pPr>
+              <w:pStyle w:val="TableParagraph"/>
+              <w:tabs>
+                <w:tab w:val="left" w:pos="1748"/>
+              </w:tabs>
+              <w:spacing w:before="84"/>
+              <w:ind w:left="233"/>
+              <w:rPr>
+                <w:b/>
+                <w:sz w:val="24"/>
+              </w:rPr>
+            </w:pPr>
+            <w:r>
+              <w:rPr>
+                <w:b/>
+                <w:spacing w:val="11"/>
+                <w:w w:val="95"/>
+                <w:sz w:val="24"/>
+              </w:rPr>
+              <w:t>Discount:</w:t>
+            </w:r>
+            <w:r>
+              <w:rPr>
+                <w:b/>
+                <w:spacing w:val="11"/>
+                <w:w w:val="95"/>
+                <w:sz w:val="24"/>
+              </w:rPr>
+              <w:tab/>
+            </w:r>
+            <w:r>
+              <w:rPr>
+                <w:b/>
+                <w:sz w:val="24"/>
+              </w:rPr>
+              <w:t>[discount]</w:t>
+            </w:r>
+          </w:p>
+          <w:p>
+            <w:pPr>
+              <w:pStyle w:val="TableParagraph"/>
+              <w:tabs>
+                <w:tab w:val="left" w:pos="1073"/>
+              </w:tabs>
+              <w:spacing w:before="84"/>
+              <w:ind w:left="233"/>
+              <w:rPr>
+                <w:b/>
+                <w:sz w:val="24"/>
+              </w:rPr>
+            </w:pPr>
+            <w:r>
+              <w:rPr>
+                <w:b/>
+                <w:sz w:val="24"/>
+              </w:rPr>
+              <w:t>Tax:</w:t>
+            </w:r>
+            <w:r>
+              <w:rPr>
+                <w:b/>
+                <w:sz w:val="24"/>
+              </w:rPr>
+              <w:tab/>
+            </w:r>
+            <w:r>
+              <w:rPr>
+                <w:b/>
+                <w:spacing w:val="10"/>
+                <w:sz w:val="24"/>
+              </w:rPr>
+              <w:t>[tax]%</w:t>
+            </w:r>
+          </w:p>
+        </w:tc>
+      </w:tr>
+      <w:tr>
+        <w:trPr>
+          <w:trHeight w:val="323"/>
+        </w:trPr>
+        <w:tc>
+          <w:tcPr>
+            <w:tcW w:w="3015" w:type="dxa"/>
+          </w:tcPr>
+          <w:p>
+            <w:pPr>
+              <w:pStyle w:val="TableParagraph"/>
+              <w:tabs>
+                <w:tab w:val="left" w:pos="1268"/>
+              </w:tabs>
+              <w:spacing w:before="45" w:line="259" w:lineRule="exact"/>
+              <w:ind w:left="233"/>
+              <w:rPr>
+                <w:b/>
+                <w:sz w:val="24"/>
+              </w:rPr>
+            </w:pPr>
+            <w:r>
+              <w:rPr>
+                <w:b/>
+                <w:spacing w:val="4"/>
+                <w:sz w:val="24"/>
+              </w:rPr>
+              <w:t>Total:</w:t>
+            </w:r>
+            <w:r>
+              <w:rPr>
+                <w:b/>
+                <w:spacing w:val="4"/>
+                <w:sz w:val="24"/>
+              </w:rPr>
+              <w:tab/>
+            </w:r>
+            <w:r>
+              <w:rPr>
+                <w:b/>
+                <w:spacing w:val="13"/>
+                <w:sz w:val="24"/>
+              </w:rPr>
+              <w:t>[total]</w:t>
+            </w:r>
+          </w:p>
+        </w:tc>
+      </w:tr>
+      <w:tr>
+        <w:trPr>
+          <w:trHeight w:val="323"/>
+        </w:trPr>
+        <w:tc>
+          <w:tcPr>
+            <w:tcW w:w="3015" w:type="dxa"/>
+          </w:tcPr>
+          <w:p>
+            <w:pPr>
+              <w:pStyle w:val="TableParagraph"/>
+              <w:tabs>
+                <w:tab w:val="left" w:pos="1268"/>
+              </w:tabs>
+              <w:spacing w:before="45" w:line="259" w:lineRule="exact"/>
+              <w:ind w:left="233"/>
+              <w:rPr>
+                <w:b/>
+                <w:spacing w:val="4"/>
+                <w:sz w:val="24"/>
+              </w:rPr>
+            </w:pPr>
+          </w:p>
+        </w:tc>
+      </w:tr>
+    </w:tbl>
+    <w:p>
+      <w:pPr>
+        <w:rPr>
+          <w:sz w:val="28"/>
+          <w:szCs w:val="28"/>
+        </w:rPr>
+      </w:pPr>
+    </w:p>
     <w:sectPr>
       <w:type w:val="continuous"/>
       <w:pgSz w:w="11900" w:h="16840"/>

</xml_diff>